<commit_message>
Working on DOCx Support
</commit_message>
<xml_diff>
--- a/net.younic.content/test/resources/content/Simple.docx
+++ b/net.younic.content/test/resources/content/Simple.docx
@@ -173,7 +173,26 @@
         <w:rPr>
           <w:lang w:val="en-US"/>
         </w:rPr>
-        <w:t>basic formatting.</w:t>
+        <w:t xml:space="preserve">basic </w:t>
+      </w:r>
+      <w:r>
+        <w:rPr>
+          <w:highlight w:val="yellow"/>
+          <w:lang w:val="en-US"/>
+        </w:rPr>
+        <w:t>marked</w:t>
+      </w:r>
+      <w:r>
+        <w:rPr>
+          <w:lang w:val="en-US"/>
+        </w:rPr>
+        <w:t xml:space="preserve"> </w:t>
+      </w:r>
+      <w:r>
+        <w:rPr>
+          <w:lang w:val="en-US"/>
+        </w:rPr>
+        <w:t>formatting.</w:t>
       </w:r>
     </w:p>
     <w:p>
@@ -226,8 +245,6 @@
         </w:rPr>
         <w:t xml:space="preserve"> with </w:t>
       </w:r>
-      <w:bookmarkStart w:id="0" w:name="_GoBack"/>
-      <w:bookmarkEnd w:id="0"/>
       <w:r>
         <w:rPr>
           <w:b/>
@@ -637,10 +654,13 @@
       </w:pPr>
       <w:r>
         <w:rPr>
+          <w:highlight w:val="yellow"/>
           <w:lang w:val="en-US"/>
         </w:rPr>
         <w:t>Now 3 times Enter</w:t>
       </w:r>
+      <w:bookmarkStart w:id="0" w:name="_GoBack"/>
+      <w:bookmarkEnd w:id="0"/>
     </w:p>
     <w:p>
       <w:pPr>

</xml_diff>